<commit_message>
Lembrete p/ mencionar Tactile Paving
</commit_message>
<xml_diff>
--- a/docs/TechCon14/TechCon14-Draft-4.docx
+++ b/docs/TechCon14/TechCon14-Draft-4.docx
@@ -383,13 +383,8 @@
         <w:t xml:space="preserve">places </w:t>
       </w:r>
       <w:r>
-        <w:t xml:space="preserve">or collision risky </w:t>
-      </w:r>
-      <w:proofErr w:type="gramStart"/>
-      <w:r>
-        <w:t>environments</w:t>
-      </w:r>
-      <w:proofErr w:type="gramEnd"/>
+        <w:t>or collision risky environments</w:t>
+      </w:r>
       <w:r>
         <w:t xml:space="preserve"> aiming</w:t>
       </w:r>
@@ -1534,18 +1529,54 @@
           <w:lang w:val="pt-BR"/>
         </w:rPr>
       </w:pPr>
-      <w:r>
-        <w:rPr>
+      <w:bookmarkStart w:id="0" w:name="_GoBack"/>
+      <w:r>
+        <w:rPr>
+          <w:b/>
           <w:szCs w:val="22"/>
           <w:lang w:val="pt-BR"/>
         </w:rPr>
-        <w:t xml:space="preserve">TODO: </w:t>
-      </w:r>
-      <w:r>
-        <w:rPr>
+        <w:t>TODO</w:t>
+      </w:r>
+      <w:bookmarkEnd w:id="0"/>
+      <w:r>
+        <w:rPr>
+          <w:szCs w:val="22"/>
           <w:lang w:val="pt-BR"/>
         </w:rPr>
-        <w:t>(Aspecto de segurança: as tags contêm identificadores calculados – hash – para o prédio e cada cartaz; suas coordenadas geográficas são fornecidas pelo arquivo XML obtido seguramente do servidor. Isso garante algum nível de segurança contra adulterações das tags pois elas não contém informação que possa ser usada para adulteração, apenas as chaves.)</w:t>
+        <w:t xml:space="preserve">: </w:t>
+      </w:r>
+      <w:r>
+        <w:rPr>
+          <w:lang w:val="pt-BR"/>
+        </w:rPr>
+        <w:t>(</w:t>
+      </w:r>
+      <w:r>
+        <w:rPr>
+          <w:b/>
+          <w:lang w:val="pt-BR"/>
+        </w:rPr>
+        <w:t>Finding tags</w:t>
+      </w:r>
+      <w:r>
+        <w:rPr>
+          <w:lang w:val="pt-BR"/>
+        </w:rPr>
+        <w:t xml:space="preserve">: High-contrast tactile paving; </w:t>
+      </w:r>
+      <w:r>
+        <w:rPr>
+          <w:b/>
+          <w:lang w:val="pt-BR"/>
+        </w:rPr>
+        <w:t>Aspecto de segurança</w:t>
+      </w:r>
+      <w:r>
+        <w:rPr>
+          <w:lang w:val="pt-BR"/>
+        </w:rPr>
+        <w:t>: as tags contêm identificadores calculados – hash – para o prédio e cada cartaz; suas coordenadas geográficas são fornecidas pelo arquivo XML obtido seguramente do servidor. Isso garante algum nível de segurança contra adulterações das tags pois elas não contém informação que possa ser usada para adulteração, apenas as chaves.)</w:t>
       </w:r>
     </w:p>
     <w:p>
@@ -1834,9 +1865,28 @@
           <w:b w:val="0"/>
           <w:sz w:val="20"/>
           <w:szCs w:val="20"/>
-          <w:lang w:val="pt-BR"/>
-        </w:rPr>
-        <w:t xml:space="preserve">[3] Dijkstra’s algorithm. </w:t>
+        </w:rPr>
+        <w:t xml:space="preserve">[3] </w:t>
+      </w:r>
+      <w:proofErr w:type="spellStart"/>
+      <w:r>
+        <w:rPr>
+          <w:rFonts w:ascii="Times New Roman" w:hAnsi="Times New Roman" w:cs="Times New Roman"/>
+          <w:b w:val="0"/>
+          <w:sz w:val="20"/>
+          <w:szCs w:val="20"/>
+        </w:rPr>
+        <w:t>Dijkstra’s</w:t>
+      </w:r>
+      <w:proofErr w:type="spellEnd"/>
+      <w:r>
+        <w:rPr>
+          <w:rFonts w:ascii="Times New Roman" w:hAnsi="Times New Roman" w:cs="Times New Roman"/>
+          <w:b w:val="0"/>
+          <w:sz w:val="20"/>
+          <w:szCs w:val="20"/>
+        </w:rPr>
+        <w:t xml:space="preserve"> algorithm. </w:t>
       </w:r>
       <w:hyperlink r:id="rId11" w:history="1">
         <w:r>
@@ -1846,11 +1896,19 @@
             <w:b w:val="0"/>
             <w:sz w:val="20"/>
             <w:szCs w:val="20"/>
-            <w:lang w:val="pt-BR"/>
           </w:rPr>
           <w:t>http://en.wikipedia.org/wiki/Dijkstra's_algorithm</w:t>
         </w:r>
       </w:hyperlink>
+      <w:r>
+        <w:rPr>
+          <w:rFonts w:ascii="Times New Roman" w:hAnsi="Times New Roman" w:cs="Times New Roman"/>
+          <w:b w:val="0"/>
+          <w:sz w:val="20"/>
+          <w:szCs w:val="20"/>
+        </w:rPr>
+        <w:t xml:space="preserve">. </w:t>
+      </w:r>
       <w:r>
         <w:rPr>
           <w:rFonts w:ascii="Times New Roman" w:hAnsi="Times New Roman" w:cs="Times New Roman"/>
@@ -1859,7 +1917,7 @@
           <w:szCs w:val="20"/>
           <w:lang w:val="pt-BR"/>
         </w:rPr>
-        <w:t>. Accessed September 2, 2013</w:t>
+        <w:t>Accessed September 2, 2013</w:t>
       </w:r>
     </w:p>
     <w:p>
@@ -1869,8 +1927,6 @@
           <w:lang w:val="pt-BR"/>
         </w:rPr>
       </w:pPr>
-      <w:bookmarkStart w:id="0" w:name="_GoBack"/>
-      <w:bookmarkEnd w:id="0"/>
     </w:p>
     <w:sectPr>
       <w:headerReference w:type="default" r:id="rId12"/>
@@ -1930,7 +1986,7 @@
       <w:rPr>
         <w:noProof/>
       </w:rPr>
-      <w:t>3</w:t>
+      <w:t>4</w:t>
     </w:r>
     <w:r>
       <w:fldChar w:fldCharType="end"/>

</xml_diff>